<commit_message>
2nd commit, assignment uploaded
</commit_message>
<xml_diff>
--- a/practice1.docx
+++ b/practice1.docx
@@ -2,6 +2,2178 @@
 <file path=word/document.xml><?xml version="1.0" encoding="utf-8"?>
 <w:document xmlns:wpc="http://schemas.microsoft.com/office/word/2010/wordprocessingCanvas" xmlns:cx="http://schemas.microsoft.com/office/drawing/2014/chartex" xmlns:cx1="http://schemas.microsoft.com/office/drawing/2015/9/8/chartex" xmlns:cx2="http://schemas.microsoft.com/office/drawing/2015/10/21/chartex" xmlns:cx3="http://schemas.microsoft.com/office/drawing/2016/5/9/chartex" xmlns:cx4="http://schemas.microsoft.com/office/drawing/2016/5/10/chartex" xmlns:cx5="http://schemas.microsoft.com/office/drawing/2016/5/11/chartex" xmlns:cx6="http://schemas.microsoft.com/office/drawing/2016/5/12/chartex" xmlns:cx7="http://schemas.microsoft.com/office/drawing/2016/5/13/chartex" xmlns:cx8="http://schemas.microsoft.com/office/drawing/2016/5/14/chartex" xmlns:mc="http://schemas.openxmlformats.org/markup-compatibility/2006" xmlns:aink="http://schemas.microsoft.com/office/drawing/2016/ink" xmlns:am3d="http://schemas.microsoft.com/office/drawing/2017/model3d" xmlns:o="urn:schemas-microsoft-com:office:office" xmlns:oel="http://schemas.microsoft.com/office/2019/extlst" xmlns:r="http://schemas.openxmlformats.org/officeDocument/2006/relationships" xmlns:m="http://schemas.openxmlformats.org/officeDocument/2006/math" xmlns:v="urn:schemas-microsoft-com:vml" xmlns:wp14="http://schemas.microsoft.com/office/word/2010/wordprocessingDrawing" xmlns:wp="http://schemas.openxmlformats.org/drawingml/2006/wordprocessingDrawing" xmlns:w10="urn:schemas-microsoft-com:office:word" xmlns:w="http://schemas.openxmlformats.org/wordprocessingml/2006/main" xmlns:w14="http://schemas.microsoft.com/office/word/2010/wordml" xmlns:w15="http://schemas.microsoft.com/office/word/2012/wordml" xmlns:w16cex="http://schemas.microsoft.com/office/word/2018/wordml/cex" xmlns:w16cid="http://schemas.microsoft.com/office/word/2016/wordml/cid" xmlns:w16="http://schemas.microsoft.com/office/word/2018/wordml" xmlns:w16du="http://schemas.microsoft.com/office/word/2023/wordml/word16du" xmlns:w16sdtdh="http://schemas.microsoft.com/office/word/2020/wordml/sdtdatahash" xmlns:w16se="http://schemas.microsoft.com/office/word/2015/wordml/symex" xmlns:wpg="http://schemas.microsoft.com/office/word/2010/wordprocessingGroup" xmlns:wpi="http://schemas.microsoft.com/office/word/2010/wordprocessingInk" xmlns:wne="http://schemas.microsoft.com/office/word/2006/wordml" xmlns:wps="http://schemas.microsoft.com/office/word/2010/wordprocessingShape" mc:Ignorable="w14 w15 w16se w16cid w16 w16cex w16sdtdh wp14">
   <w:body>
+    <w:p>
+      <w:r>
+        <w:t>SQL ASSIGNMENT- III</w:t>
+      </w:r>
+    </w:p>
+    <w:p>
+      <w:r>
+        <w:t xml:space="preserve">                             Narayan Paudel</w:t>
+      </w:r>
+    </w:p>
+    <w:p>
+      <w:pPr>
+        <w:numPr>
+          <w:ilvl w:val="0"/>
+          <w:numId w:val="1"/>
+        </w:numPr>
+        <w:shd w:val="clear" w:color="auto" w:fill="FFFFFF"/>
+        <w:spacing w:before="100" w:beforeAutospacing="1" w:after="100" w:afterAutospacing="1"/>
+        <w:ind w:left="945"/>
+        <w:rPr>
+          <w:rFonts w:ascii="Calibri" w:eastAsia="Times New Roman" w:hAnsi="Calibri" w:cs="Calibri"/>
+          <w:color w:val="000000"/>
+          <w:kern w:val="0"/>
+          <w:sz w:val="24"/>
+          <w:szCs w:val="24"/>
+          <w14:ligatures w14:val="none"/>
+        </w:rPr>
+      </w:pPr>
+      <w:r>
+        <w:rPr>
+          <w:rFonts w:ascii="Calibri" w:eastAsia="Times New Roman" w:hAnsi="Calibri" w:cs="Calibri"/>
+          <w:color w:val="000000"/>
+          <w:kern w:val="0"/>
+          <w:sz w:val="24"/>
+          <w:szCs w:val="24"/>
+          <w14:ligatures w14:val="none"/>
+        </w:rPr>
+        <w:t>Write a SQL query to display driver _id, firstname and enrollment_optin_date whose firstname starts with ‘an’ from driver_details table.</w:t>
+      </w:r>
+    </w:p>
+    <w:p>
+      <w:pPr>
+        <w:pStyle w:val="ListParagraph"/>
+        <w:numPr>
+          <w:ilvl w:val="1"/>
+          <w:numId w:val="1"/>
+        </w:numPr>
+        <w:shd w:val="clear" w:color="auto" w:fill="FFFFFF"/>
+        <w:spacing w:before="100" w:beforeAutospacing="1" w:after="100" w:afterAutospacing="1"/>
+        <w:rPr>
+          <w:rFonts w:ascii="Calibri" w:eastAsia="Times New Roman" w:hAnsi="Calibri" w:cs="Calibri"/>
+          <w:b/>
+          <w:bCs/>
+          <w:color w:val="000000"/>
+          <w:kern w:val="0"/>
+          <w:sz w:val="24"/>
+          <w:szCs w:val="24"/>
+          <w14:ligatures w14:val="none"/>
+        </w:rPr>
+      </w:pPr>
+      <w:r>
+        <w:rPr>
+          <w:rFonts w:ascii="Calibri" w:eastAsia="Times New Roman" w:hAnsi="Calibri" w:cs="Calibri"/>
+          <w:color w:val="000000"/>
+          <w:kern w:val="0"/>
+          <w:sz w:val="24"/>
+          <w:szCs w:val="24"/>
+          <w14:ligatures w14:val="none"/>
+        </w:rPr>
+        <w:t xml:space="preserve"> </w:t>
+      </w:r>
+      <w:r>
+        <w:rPr>
+          <w:rFonts w:ascii="Calibri" w:eastAsia="Times New Roman" w:hAnsi="Calibri" w:cs="Calibri"/>
+          <w:color w:val="000000"/>
+          <w:kern w:val="0"/>
+          <w:sz w:val="24"/>
+          <w:szCs w:val="24"/>
+          <w14:ligatures w14:val="none"/>
+        </w:rPr>
+        <w:tab/>
+        <w:t xml:space="preserve"> </w:t>
+      </w:r>
+      <w:r>
+        <w:rPr>
+          <w:rFonts w:ascii="Calibri" w:eastAsia="Times New Roman" w:hAnsi="Calibri" w:cs="Calibri"/>
+          <w:b/>
+          <w:bCs/>
+          <w:color w:val="000000"/>
+          <w:kern w:val="0"/>
+          <w:sz w:val="24"/>
+          <w:szCs w:val="24"/>
+          <w14:ligatures w14:val="none"/>
+        </w:rPr>
+        <w:t>Select driver_id, firstname, enrollment_option_date</w:t>
+      </w:r>
+    </w:p>
+    <w:p>
+      <w:pPr>
+        <w:pStyle w:val="ListParagraph"/>
+        <w:shd w:val="clear" w:color="auto" w:fill="FFFFFF"/>
+        <w:spacing w:before="100" w:beforeAutospacing="1" w:after="100" w:afterAutospacing="1"/>
+        <w:ind w:left="1440" w:firstLine="720"/>
+        <w:rPr>
+          <w:rFonts w:ascii="Calibri" w:eastAsia="Times New Roman" w:hAnsi="Calibri" w:cs="Calibri"/>
+          <w:b/>
+          <w:bCs/>
+          <w:color w:val="000000"/>
+          <w:kern w:val="0"/>
+          <w:sz w:val="24"/>
+          <w:szCs w:val="24"/>
+          <w14:ligatures w14:val="none"/>
+        </w:rPr>
+      </w:pPr>
+      <w:r>
+        <w:rPr>
+          <w:rFonts w:ascii="Calibri" w:eastAsia="Times New Roman" w:hAnsi="Calibri" w:cs="Calibri"/>
+          <w:b/>
+          <w:bCs/>
+          <w:color w:val="000000"/>
+          <w:kern w:val="0"/>
+          <w:sz w:val="24"/>
+          <w:szCs w:val="24"/>
+          <w14:ligatures w14:val="none"/>
+        </w:rPr>
+        <w:t xml:space="preserve"> From drive</w:t>
+      </w:r>
+      <w:r>
+        <w:rPr>
+          <w:rFonts w:ascii="Calibri" w:eastAsia="Times New Roman" w:hAnsi="Calibri" w:cs="Calibri"/>
+          <w:b/>
+          <w:bCs/>
+          <w:color w:val="000000"/>
+          <w:kern w:val="0"/>
+          <w:sz w:val="24"/>
+          <w:szCs w:val="24"/>
+          <w14:ligatures w14:val="none"/>
+        </w:rPr>
+        <w:t>r</w:t>
+      </w:r>
+      <w:r>
+        <w:rPr>
+          <w:rFonts w:ascii="Calibri" w:eastAsia="Times New Roman" w:hAnsi="Calibri" w:cs="Calibri"/>
+          <w:b/>
+          <w:bCs/>
+          <w:color w:val="000000"/>
+          <w:kern w:val="0"/>
+          <w:sz w:val="24"/>
+          <w:szCs w:val="24"/>
+          <w14:ligatures w14:val="none"/>
+        </w:rPr>
+        <w:t>_</w:t>
+      </w:r>
+      <w:r>
+        <w:rPr>
+          <w:rFonts w:ascii="Calibri" w:eastAsia="Times New Roman" w:hAnsi="Calibri" w:cs="Calibri"/>
+          <w:b/>
+          <w:bCs/>
+          <w:color w:val="000000"/>
+          <w:kern w:val="0"/>
+          <w:sz w:val="24"/>
+          <w:szCs w:val="24"/>
+          <w14:ligatures w14:val="none"/>
+        </w:rPr>
+        <w:t>details</w:t>
+      </w:r>
+    </w:p>
+    <w:p>
+      <w:pPr>
+        <w:pStyle w:val="ListParagraph"/>
+        <w:shd w:val="clear" w:color="auto" w:fill="FFFFFF"/>
+        <w:spacing w:before="100" w:beforeAutospacing="1" w:after="100" w:afterAutospacing="1"/>
+        <w:ind w:left="1440" w:firstLine="720"/>
+        <w:rPr>
+          <w:rFonts w:ascii="Calibri" w:eastAsia="Times New Roman" w:hAnsi="Calibri" w:cs="Calibri"/>
+          <w:b/>
+          <w:bCs/>
+          <w:color w:val="000000"/>
+          <w:kern w:val="0"/>
+          <w:sz w:val="24"/>
+          <w:szCs w:val="24"/>
+          <w14:ligatures w14:val="none"/>
+        </w:rPr>
+      </w:pPr>
+      <w:r>
+        <w:rPr>
+          <w:rFonts w:ascii="Calibri" w:eastAsia="Times New Roman" w:hAnsi="Calibri" w:cs="Calibri"/>
+          <w:b/>
+          <w:bCs/>
+          <w:color w:val="000000"/>
+          <w:kern w:val="0"/>
+          <w:sz w:val="24"/>
+          <w:szCs w:val="24"/>
+          <w14:ligatures w14:val="none"/>
+        </w:rPr>
+        <w:t>Where firstname like ‘an%’</w:t>
+      </w:r>
+    </w:p>
+    <w:p>
+      <w:pPr>
+        <w:numPr>
+          <w:ilvl w:val="0"/>
+          <w:numId w:val="1"/>
+        </w:numPr>
+        <w:shd w:val="clear" w:color="auto" w:fill="FFFFFF"/>
+        <w:spacing w:before="100" w:beforeAutospacing="1" w:after="100" w:afterAutospacing="1"/>
+        <w:ind w:left="945"/>
+        <w:rPr>
+          <w:rFonts w:ascii="Calibri" w:eastAsia="Times New Roman" w:hAnsi="Calibri" w:cs="Calibri"/>
+          <w:color w:val="000000"/>
+          <w:kern w:val="0"/>
+          <w:sz w:val="24"/>
+          <w:szCs w:val="24"/>
+          <w14:ligatures w14:val="none"/>
+        </w:rPr>
+      </w:pPr>
+      <w:r>
+        <w:rPr>
+          <w:rFonts w:ascii="Calibri" w:eastAsia="Times New Roman" w:hAnsi="Calibri" w:cs="Calibri"/>
+          <w:color w:val="000000"/>
+          <w:kern w:val="0"/>
+          <w:sz w:val="24"/>
+          <w:szCs w:val="24"/>
+          <w14:ligatures w14:val="none"/>
+        </w:rPr>
+        <w:t>Write a SQL query to display all the driver information whose address ends with ‘an’ or start with ‘am’ from driver_details table</w:t>
+      </w:r>
+    </w:p>
+    <w:p>
+      <w:pPr>
+        <w:pStyle w:val="ListParagraph"/>
+        <w:shd w:val="clear" w:color="auto" w:fill="FFFFFF"/>
+        <w:spacing w:before="100" w:beforeAutospacing="1" w:after="100" w:afterAutospacing="1"/>
+        <w:ind w:left="2160"/>
+        <w:rPr>
+          <w:rFonts w:ascii="Calibri" w:eastAsia="Times New Roman" w:hAnsi="Calibri" w:cs="Calibri"/>
+          <w:b/>
+          <w:bCs/>
+          <w:color w:val="000000"/>
+          <w:kern w:val="0"/>
+          <w:sz w:val="24"/>
+          <w:szCs w:val="24"/>
+          <w14:ligatures w14:val="none"/>
+        </w:rPr>
+      </w:pPr>
+      <w:r>
+        <w:rPr>
+          <w:rFonts w:ascii="Calibri" w:eastAsia="Times New Roman" w:hAnsi="Calibri" w:cs="Calibri"/>
+          <w:b/>
+          <w:bCs/>
+          <w:color w:val="000000"/>
+          <w:kern w:val="0"/>
+          <w:sz w:val="24"/>
+          <w:szCs w:val="24"/>
+          <w14:ligatures w14:val="none"/>
+        </w:rPr>
+        <w:t xml:space="preserve"> Select * </w:t>
+      </w:r>
+    </w:p>
+    <w:p>
+      <w:pPr>
+        <w:pStyle w:val="ListParagraph"/>
+        <w:shd w:val="clear" w:color="auto" w:fill="FFFFFF"/>
+        <w:spacing w:before="100" w:beforeAutospacing="1" w:after="100" w:afterAutospacing="1"/>
+        <w:ind w:left="2160"/>
+        <w:rPr>
+          <w:rFonts w:ascii="Calibri" w:eastAsia="Times New Roman" w:hAnsi="Calibri" w:cs="Calibri"/>
+          <w:b/>
+          <w:bCs/>
+          <w:color w:val="000000"/>
+          <w:kern w:val="0"/>
+          <w:sz w:val="24"/>
+          <w:szCs w:val="24"/>
+          <w14:ligatures w14:val="none"/>
+        </w:rPr>
+      </w:pPr>
+      <w:r>
+        <w:rPr>
+          <w:rFonts w:ascii="Calibri" w:eastAsia="Times New Roman" w:hAnsi="Calibri" w:cs="Calibri"/>
+          <w:b/>
+          <w:bCs/>
+          <w:color w:val="000000"/>
+          <w:kern w:val="0"/>
+          <w:sz w:val="24"/>
+          <w:szCs w:val="24"/>
+          <w14:ligatures w14:val="none"/>
+        </w:rPr>
+        <w:t>From driver_details</w:t>
+      </w:r>
+    </w:p>
+    <w:p>
+      <w:pPr>
+        <w:pStyle w:val="ListParagraph"/>
+        <w:shd w:val="clear" w:color="auto" w:fill="FFFFFF"/>
+        <w:spacing w:before="100" w:beforeAutospacing="1" w:after="100" w:afterAutospacing="1"/>
+        <w:ind w:left="2160"/>
+        <w:rPr>
+          <w:rFonts w:ascii="Calibri" w:eastAsia="Times New Roman" w:hAnsi="Calibri" w:cs="Calibri"/>
+          <w:color w:val="000000"/>
+          <w:kern w:val="0"/>
+          <w:sz w:val="24"/>
+          <w:szCs w:val="24"/>
+          <w14:ligatures w14:val="none"/>
+        </w:rPr>
+      </w:pPr>
+      <w:r>
+        <w:rPr>
+          <w:rFonts w:ascii="Calibri" w:eastAsia="Times New Roman" w:hAnsi="Calibri" w:cs="Calibri"/>
+          <w:b/>
+          <w:bCs/>
+          <w:color w:val="000000"/>
+          <w:kern w:val="0"/>
+          <w:sz w:val="24"/>
+          <w:szCs w:val="24"/>
+          <w14:ligatures w14:val="none"/>
+        </w:rPr>
+        <w:t xml:space="preserve">Where address like ‘%an’ or </w:t>
+      </w:r>
+      <w:r>
+        <w:rPr>
+          <w:rFonts w:ascii="Calibri" w:eastAsia="Times New Roman" w:hAnsi="Calibri" w:cs="Calibri"/>
+          <w:b/>
+          <w:bCs/>
+          <w:color w:val="000000"/>
+          <w:kern w:val="0"/>
+          <w:sz w:val="24"/>
+          <w:szCs w:val="24"/>
+          <w14:ligatures w14:val="none"/>
+        </w:rPr>
+        <w:t xml:space="preserve"> address like </w:t>
+      </w:r>
+      <w:r>
+        <w:rPr>
+          <w:rFonts w:ascii="Calibri" w:eastAsia="Times New Roman" w:hAnsi="Calibri" w:cs="Calibri"/>
+          <w:b/>
+          <w:bCs/>
+          <w:color w:val="000000"/>
+          <w:kern w:val="0"/>
+          <w:sz w:val="24"/>
+          <w:szCs w:val="24"/>
+          <w14:ligatures w14:val="none"/>
+        </w:rPr>
+        <w:t>‘am%</w:t>
+      </w:r>
+      <w:r>
+        <w:rPr>
+          <w:rFonts w:ascii="Calibri" w:eastAsia="Times New Roman" w:hAnsi="Calibri" w:cs="Calibri"/>
+          <w:b/>
+          <w:bCs/>
+          <w:color w:val="000000"/>
+          <w:kern w:val="0"/>
+          <w:sz w:val="24"/>
+          <w:szCs w:val="24"/>
+          <w14:ligatures w14:val="none"/>
+        </w:rPr>
+        <w:t>’</w:t>
+      </w:r>
+    </w:p>
+    <w:p>
+      <w:pPr>
+        <w:numPr>
+          <w:ilvl w:val="0"/>
+          <w:numId w:val="1"/>
+        </w:numPr>
+        <w:shd w:val="clear" w:color="auto" w:fill="FFFFFF"/>
+        <w:spacing w:before="100" w:beforeAutospacing="1" w:after="100" w:afterAutospacing="1"/>
+        <w:ind w:left="945"/>
+        <w:rPr>
+          <w:rFonts w:ascii="Calibri" w:eastAsia="Times New Roman" w:hAnsi="Calibri" w:cs="Calibri"/>
+          <w:color w:val="000000"/>
+          <w:kern w:val="0"/>
+          <w:sz w:val="24"/>
+          <w:szCs w:val="24"/>
+          <w14:ligatures w14:val="none"/>
+        </w:rPr>
+      </w:pPr>
+      <w:r>
+        <w:rPr>
+          <w:rFonts w:ascii="Calibri" w:eastAsia="Times New Roman" w:hAnsi="Calibri" w:cs="Calibri"/>
+          <w:color w:val="000000"/>
+          <w:kern w:val="0"/>
+          <w:sz w:val="24"/>
+          <w:szCs w:val="24"/>
+          <w14:ligatures w14:val="none"/>
+        </w:rPr>
+        <w:t>Write a SQL query to update firstname, lastname and address where driver_id is 3.</w:t>
+      </w:r>
+    </w:p>
+    <w:p>
+      <w:pPr>
+        <w:pStyle w:val="ListParagraph"/>
+        <w:shd w:val="clear" w:color="auto" w:fill="FFFFFF"/>
+        <w:spacing w:before="100" w:beforeAutospacing="1" w:after="100" w:afterAutospacing="1"/>
+        <w:ind w:left="2160"/>
+        <w:rPr>
+          <w:rFonts w:ascii="Calibri" w:eastAsia="Times New Roman" w:hAnsi="Calibri" w:cs="Calibri"/>
+          <w:b/>
+          <w:bCs/>
+          <w:color w:val="000000"/>
+          <w:kern w:val="0"/>
+          <w:sz w:val="24"/>
+          <w:szCs w:val="24"/>
+          <w14:ligatures w14:val="none"/>
+        </w:rPr>
+      </w:pPr>
+      <w:r>
+        <w:rPr>
+          <w:rFonts w:ascii="Calibri" w:eastAsia="Times New Roman" w:hAnsi="Calibri" w:cs="Calibri"/>
+          <w:b/>
+          <w:bCs/>
+          <w:color w:val="000000"/>
+          <w:kern w:val="0"/>
+          <w:sz w:val="24"/>
+          <w:szCs w:val="24"/>
+          <w14:ligatures w14:val="none"/>
+        </w:rPr>
+        <w:t xml:space="preserve">     Update driver_details</w:t>
+      </w:r>
+    </w:p>
+    <w:p>
+      <w:pPr>
+        <w:pStyle w:val="ListParagraph"/>
+        <w:shd w:val="clear" w:color="auto" w:fill="FFFFFF"/>
+        <w:spacing w:before="100" w:beforeAutospacing="1" w:after="100" w:afterAutospacing="1"/>
+        <w:ind w:left="2160"/>
+        <w:rPr>
+          <w:rFonts w:ascii="Calibri" w:eastAsia="Times New Roman" w:hAnsi="Calibri" w:cs="Calibri"/>
+          <w:b/>
+          <w:bCs/>
+          <w:color w:val="000000"/>
+          <w:kern w:val="0"/>
+          <w:sz w:val="24"/>
+          <w:szCs w:val="24"/>
+          <w14:ligatures w14:val="none"/>
+        </w:rPr>
+      </w:pPr>
+      <w:r>
+        <w:rPr>
+          <w:rFonts w:ascii="Calibri" w:eastAsia="Times New Roman" w:hAnsi="Calibri" w:cs="Calibri"/>
+          <w:b/>
+          <w:bCs/>
+          <w:color w:val="000000"/>
+          <w:kern w:val="0"/>
+          <w:sz w:val="24"/>
+          <w:szCs w:val="24"/>
+          <w14:ligatures w14:val="none"/>
+        </w:rPr>
+        <w:t xml:space="preserve">     Set firstname = ‘narayan’</w:t>
+      </w:r>
+    </w:p>
+    <w:p>
+      <w:pPr>
+        <w:pStyle w:val="ListParagraph"/>
+        <w:shd w:val="clear" w:color="auto" w:fill="FFFFFF"/>
+        <w:spacing w:before="100" w:beforeAutospacing="1" w:after="100" w:afterAutospacing="1"/>
+        <w:ind w:left="2160"/>
+        <w:rPr>
+          <w:rFonts w:ascii="Calibri" w:eastAsia="Times New Roman" w:hAnsi="Calibri" w:cs="Calibri"/>
+          <w:b/>
+          <w:bCs/>
+          <w:color w:val="000000"/>
+          <w:kern w:val="0"/>
+          <w:sz w:val="24"/>
+          <w:szCs w:val="24"/>
+          <w14:ligatures w14:val="none"/>
+        </w:rPr>
+      </w:pPr>
+      <w:r>
+        <w:rPr>
+          <w:rFonts w:ascii="Calibri" w:eastAsia="Times New Roman" w:hAnsi="Calibri" w:cs="Calibri"/>
+          <w:b/>
+          <w:bCs/>
+          <w:color w:val="000000"/>
+          <w:kern w:val="0"/>
+          <w:sz w:val="24"/>
+          <w:szCs w:val="24"/>
+          <w14:ligatures w14:val="none"/>
+        </w:rPr>
+        <w:t xml:space="preserve">     lastname  = ‘paudel’</w:t>
+      </w:r>
+    </w:p>
+    <w:p>
+      <w:pPr>
+        <w:pStyle w:val="ListParagraph"/>
+        <w:shd w:val="clear" w:color="auto" w:fill="FFFFFF"/>
+        <w:spacing w:before="100" w:beforeAutospacing="1" w:after="100" w:afterAutospacing="1"/>
+        <w:ind w:left="2160"/>
+        <w:rPr>
+          <w:rFonts w:ascii="Calibri" w:eastAsia="Times New Roman" w:hAnsi="Calibri" w:cs="Calibri"/>
+          <w:b/>
+          <w:bCs/>
+          <w:color w:val="000000"/>
+          <w:kern w:val="0"/>
+          <w:sz w:val="24"/>
+          <w:szCs w:val="24"/>
+          <w14:ligatures w14:val="none"/>
+        </w:rPr>
+      </w:pPr>
+      <w:r>
+        <w:rPr>
+          <w:rFonts w:ascii="Calibri" w:eastAsia="Times New Roman" w:hAnsi="Calibri" w:cs="Calibri"/>
+          <w:b/>
+          <w:bCs/>
+          <w:color w:val="000000"/>
+          <w:kern w:val="0"/>
+          <w:sz w:val="24"/>
+          <w:szCs w:val="24"/>
+          <w14:ligatures w14:val="none"/>
+        </w:rPr>
+        <w:t xml:space="preserve">     address =  ‘ Bennington’</w:t>
+      </w:r>
+    </w:p>
+    <w:p>
+      <w:pPr>
+        <w:pStyle w:val="ListParagraph"/>
+        <w:shd w:val="clear" w:color="auto" w:fill="FFFFFF"/>
+        <w:spacing w:before="100" w:beforeAutospacing="1" w:after="100" w:afterAutospacing="1"/>
+        <w:ind w:left="2160" w:firstLine="225"/>
+        <w:rPr>
+          <w:rFonts w:ascii="Calibri" w:eastAsia="Times New Roman" w:hAnsi="Calibri" w:cs="Calibri"/>
+          <w:b/>
+          <w:bCs/>
+          <w:color w:val="000000"/>
+          <w:kern w:val="0"/>
+          <w:sz w:val="24"/>
+          <w:szCs w:val="24"/>
+          <w14:ligatures w14:val="none"/>
+        </w:rPr>
+      </w:pPr>
+      <w:r>
+        <w:rPr>
+          <w:rFonts w:ascii="Calibri" w:eastAsia="Times New Roman" w:hAnsi="Calibri" w:cs="Calibri"/>
+          <w:b/>
+          <w:bCs/>
+          <w:color w:val="000000"/>
+          <w:kern w:val="0"/>
+          <w:sz w:val="24"/>
+          <w:szCs w:val="24"/>
+          <w14:ligatures w14:val="none"/>
+        </w:rPr>
+        <w:t xml:space="preserve">  </w:t>
+      </w:r>
+      <w:r>
+        <w:rPr>
+          <w:rFonts w:ascii="Calibri" w:eastAsia="Times New Roman" w:hAnsi="Calibri" w:cs="Calibri"/>
+          <w:b/>
+          <w:bCs/>
+          <w:color w:val="000000"/>
+          <w:kern w:val="0"/>
+          <w:sz w:val="24"/>
+          <w:szCs w:val="24"/>
+          <w14:ligatures w14:val="none"/>
+        </w:rPr>
+        <w:t>where driver_id = 3</w:t>
+      </w:r>
+    </w:p>
+    <w:p>
+      <w:pPr>
+        <w:numPr>
+          <w:ilvl w:val="0"/>
+          <w:numId w:val="1"/>
+        </w:numPr>
+        <w:shd w:val="clear" w:color="auto" w:fill="FFFFFF"/>
+        <w:spacing w:before="100" w:beforeAutospacing="1" w:after="100" w:afterAutospacing="1"/>
+        <w:ind w:left="945"/>
+        <w:rPr>
+          <w:rFonts w:ascii="Calibri" w:eastAsia="Times New Roman" w:hAnsi="Calibri" w:cs="Calibri"/>
+          <w:color w:val="000000"/>
+          <w:kern w:val="0"/>
+          <w:sz w:val="24"/>
+          <w:szCs w:val="24"/>
+          <w14:ligatures w14:val="none"/>
+        </w:rPr>
+      </w:pPr>
+      <w:r>
+        <w:rPr>
+          <w:rFonts w:ascii="Calibri" w:eastAsia="Times New Roman" w:hAnsi="Calibri" w:cs="Calibri"/>
+          <w:color w:val="000000"/>
+          <w:kern w:val="0"/>
+          <w:sz w:val="24"/>
+          <w:szCs w:val="24"/>
+          <w14:ligatures w14:val="none"/>
+        </w:rPr>
+        <w:t>Write a SQL query to update city, address where country is “Nepal”.</w:t>
+      </w:r>
+    </w:p>
+    <w:p>
+      <w:pPr>
+        <w:pStyle w:val="ListParagraph"/>
+        <w:shd w:val="clear" w:color="auto" w:fill="FFFFFF"/>
+        <w:spacing w:before="100" w:beforeAutospacing="1" w:after="100" w:afterAutospacing="1"/>
+        <w:ind w:left="1440"/>
+        <w:rPr>
+          <w:rFonts w:ascii="Calibri" w:eastAsia="Times New Roman" w:hAnsi="Calibri" w:cs="Calibri"/>
+          <w:b/>
+          <w:bCs/>
+          <w:color w:val="000000"/>
+          <w:kern w:val="0"/>
+          <w:sz w:val="24"/>
+          <w:szCs w:val="24"/>
+          <w14:ligatures w14:val="none"/>
+        </w:rPr>
+      </w:pPr>
+      <w:r>
+        <w:rPr>
+          <w:rFonts w:ascii="Calibri" w:eastAsia="Times New Roman" w:hAnsi="Calibri" w:cs="Calibri"/>
+          <w:color w:val="000000"/>
+          <w:kern w:val="0"/>
+          <w:sz w:val="24"/>
+          <w:szCs w:val="24"/>
+          <w14:ligatures w14:val="none"/>
+        </w:rPr>
+        <w:t xml:space="preserve">            </w:t>
+      </w:r>
+      <w:r>
+        <w:rPr>
+          <w:rFonts w:ascii="Calibri" w:eastAsia="Times New Roman" w:hAnsi="Calibri" w:cs="Calibri"/>
+          <w:b/>
+          <w:bCs/>
+          <w:color w:val="000000"/>
+          <w:kern w:val="0"/>
+          <w:sz w:val="24"/>
+          <w:szCs w:val="24"/>
+          <w14:ligatures w14:val="none"/>
+        </w:rPr>
+        <w:t>Update driver_details</w:t>
+      </w:r>
+    </w:p>
+    <w:p>
+      <w:pPr>
+        <w:pStyle w:val="ListParagraph"/>
+        <w:shd w:val="clear" w:color="auto" w:fill="FFFFFF"/>
+        <w:spacing w:before="100" w:beforeAutospacing="1" w:after="100" w:afterAutospacing="1"/>
+        <w:ind w:left="1440" w:firstLine="720"/>
+        <w:rPr>
+          <w:rFonts w:ascii="Calibri" w:eastAsia="Times New Roman" w:hAnsi="Calibri" w:cs="Calibri"/>
+          <w:b/>
+          <w:bCs/>
+          <w:color w:val="000000"/>
+          <w:kern w:val="0"/>
+          <w:sz w:val="24"/>
+          <w:szCs w:val="24"/>
+          <w14:ligatures w14:val="none"/>
+        </w:rPr>
+      </w:pPr>
+      <w:r>
+        <w:rPr>
+          <w:rFonts w:ascii="Calibri" w:eastAsia="Times New Roman" w:hAnsi="Calibri" w:cs="Calibri"/>
+          <w:b/>
+          <w:bCs/>
+          <w:color w:val="000000"/>
+          <w:kern w:val="0"/>
+          <w:sz w:val="24"/>
+          <w:szCs w:val="24"/>
+          <w14:ligatures w14:val="none"/>
+        </w:rPr>
+        <w:t>Set city = ‘Bennington’</w:t>
+      </w:r>
+    </w:p>
+    <w:p>
+      <w:pPr>
+        <w:pStyle w:val="ListParagraph"/>
+        <w:shd w:val="clear" w:color="auto" w:fill="FFFFFF"/>
+        <w:spacing w:before="100" w:beforeAutospacing="1" w:after="100" w:afterAutospacing="1"/>
+        <w:ind w:left="1440"/>
+        <w:rPr>
+          <w:rFonts w:ascii="Calibri" w:eastAsia="Times New Roman" w:hAnsi="Calibri" w:cs="Calibri"/>
+          <w:b/>
+          <w:bCs/>
+          <w:color w:val="000000"/>
+          <w:kern w:val="0"/>
+          <w:sz w:val="24"/>
+          <w:szCs w:val="24"/>
+          <w14:ligatures w14:val="none"/>
+        </w:rPr>
+      </w:pPr>
+      <w:r>
+        <w:rPr>
+          <w:rFonts w:ascii="Calibri" w:eastAsia="Times New Roman" w:hAnsi="Calibri" w:cs="Calibri"/>
+          <w:b/>
+          <w:bCs/>
+          <w:color w:val="000000"/>
+          <w:kern w:val="0"/>
+          <w:sz w:val="24"/>
+          <w:szCs w:val="24"/>
+          <w14:ligatures w14:val="none"/>
+        </w:rPr>
+        <w:t xml:space="preserve">             address = ‘7204 N 168</w:t>
+      </w:r>
+      <w:r>
+        <w:rPr>
+          <w:rFonts w:ascii="Calibri" w:eastAsia="Times New Roman" w:hAnsi="Calibri" w:cs="Calibri"/>
+          <w:b/>
+          <w:bCs/>
+          <w:color w:val="000000"/>
+          <w:kern w:val="0"/>
+          <w:sz w:val="24"/>
+          <w:szCs w:val="24"/>
+          <w:vertAlign w:val="superscript"/>
+          <w14:ligatures w14:val="none"/>
+        </w:rPr>
+        <w:t>th</w:t>
+      </w:r>
+      <w:r>
+        <w:rPr>
+          <w:rFonts w:ascii="Calibri" w:eastAsia="Times New Roman" w:hAnsi="Calibri" w:cs="Calibri"/>
+          <w:b/>
+          <w:bCs/>
+          <w:color w:val="000000"/>
+          <w:kern w:val="0"/>
+          <w:sz w:val="24"/>
+          <w:szCs w:val="24"/>
+          <w14:ligatures w14:val="none"/>
+        </w:rPr>
+        <w:t xml:space="preserve"> street’</w:t>
+      </w:r>
+    </w:p>
+    <w:p>
+      <w:pPr>
+        <w:pStyle w:val="ListParagraph"/>
+        <w:shd w:val="clear" w:color="auto" w:fill="FFFFFF"/>
+        <w:spacing w:before="100" w:beforeAutospacing="1" w:after="100" w:afterAutospacing="1"/>
+        <w:ind w:left="1440"/>
+        <w:rPr>
+          <w:rFonts w:ascii="Calibri" w:eastAsia="Times New Roman" w:hAnsi="Calibri" w:cs="Calibri"/>
+          <w:b/>
+          <w:bCs/>
+          <w:color w:val="000000"/>
+          <w:kern w:val="0"/>
+          <w:sz w:val="24"/>
+          <w:szCs w:val="24"/>
+          <w14:ligatures w14:val="none"/>
+        </w:rPr>
+      </w:pPr>
+      <w:r>
+        <w:rPr>
+          <w:rFonts w:ascii="Calibri" w:eastAsia="Times New Roman" w:hAnsi="Calibri" w:cs="Calibri"/>
+          <w:b/>
+          <w:bCs/>
+          <w:color w:val="000000"/>
+          <w:kern w:val="0"/>
+          <w:sz w:val="24"/>
+          <w:szCs w:val="24"/>
+          <w14:ligatures w14:val="none"/>
+        </w:rPr>
+        <w:t xml:space="preserve">           </w:t>
+      </w:r>
+      <w:r>
+        <w:rPr>
+          <w:rFonts w:ascii="Calibri" w:eastAsia="Times New Roman" w:hAnsi="Calibri" w:cs="Calibri"/>
+          <w:b/>
+          <w:bCs/>
+          <w:color w:val="000000"/>
+          <w:kern w:val="0"/>
+          <w:sz w:val="24"/>
+          <w:szCs w:val="24"/>
+          <w14:ligatures w14:val="none"/>
+        </w:rPr>
+        <w:t xml:space="preserve"> </w:t>
+      </w:r>
+      <w:r>
+        <w:rPr>
+          <w:rFonts w:ascii="Calibri" w:eastAsia="Times New Roman" w:hAnsi="Calibri" w:cs="Calibri"/>
+          <w:b/>
+          <w:bCs/>
+          <w:color w:val="000000"/>
+          <w:kern w:val="0"/>
+          <w:sz w:val="24"/>
+          <w:szCs w:val="24"/>
+          <w14:ligatures w14:val="none"/>
+        </w:rPr>
+        <w:t xml:space="preserve"> where country = ‘Nepal’</w:t>
+      </w:r>
+    </w:p>
+    <w:p>
+      <w:pPr>
+        <w:numPr>
+          <w:ilvl w:val="0"/>
+          <w:numId w:val="1"/>
+        </w:numPr>
+        <w:shd w:val="clear" w:color="auto" w:fill="FFFFFF"/>
+        <w:spacing w:before="100" w:beforeAutospacing="1" w:after="100" w:afterAutospacing="1"/>
+        <w:ind w:left="945"/>
+        <w:rPr>
+          <w:rFonts w:ascii="Calibri" w:eastAsia="Times New Roman" w:hAnsi="Calibri" w:cs="Calibri"/>
+          <w:color w:val="000000"/>
+          <w:kern w:val="0"/>
+          <w:sz w:val="24"/>
+          <w:szCs w:val="24"/>
+          <w14:ligatures w14:val="none"/>
+        </w:rPr>
+      </w:pPr>
+      <w:r>
+        <w:rPr>
+          <w:rFonts w:ascii="Calibri" w:eastAsia="Times New Roman" w:hAnsi="Calibri" w:cs="Calibri"/>
+          <w:color w:val="000000"/>
+          <w:kern w:val="0"/>
+          <w:sz w:val="24"/>
+          <w:szCs w:val="24"/>
+          <w14:ligatures w14:val="none"/>
+        </w:rPr>
+        <w:t>Write a SQL query to delete the driver where firstname = “Ram”;</w:t>
+      </w:r>
+    </w:p>
+    <w:p>
+      <w:pPr>
+        <w:pStyle w:val="ListParagraph"/>
+        <w:shd w:val="clear" w:color="auto" w:fill="FFFFFF"/>
+        <w:spacing w:before="100" w:beforeAutospacing="1" w:after="100" w:afterAutospacing="1"/>
+        <w:ind w:left="2160"/>
+        <w:rPr>
+          <w:rFonts w:ascii="Calibri" w:eastAsia="Times New Roman" w:hAnsi="Calibri" w:cs="Calibri"/>
+          <w:b/>
+          <w:bCs/>
+          <w:color w:val="000000"/>
+          <w:kern w:val="0"/>
+          <w:sz w:val="24"/>
+          <w:szCs w:val="24"/>
+          <w14:ligatures w14:val="none"/>
+        </w:rPr>
+      </w:pPr>
+      <w:r>
+        <w:rPr>
+          <w:rFonts w:ascii="Calibri" w:eastAsia="Times New Roman" w:hAnsi="Calibri" w:cs="Calibri"/>
+          <w:b/>
+          <w:bCs/>
+          <w:color w:val="000000"/>
+          <w:kern w:val="0"/>
+          <w:sz w:val="24"/>
+          <w:szCs w:val="24"/>
+          <w14:ligatures w14:val="none"/>
+        </w:rPr>
+        <w:t xml:space="preserve">Delete from driver_details </w:t>
+      </w:r>
+    </w:p>
+    <w:p>
+      <w:pPr>
+        <w:pStyle w:val="ListParagraph"/>
+        <w:shd w:val="clear" w:color="auto" w:fill="FFFFFF"/>
+        <w:spacing w:before="100" w:beforeAutospacing="1" w:after="100" w:afterAutospacing="1"/>
+        <w:ind w:left="2160"/>
+        <w:rPr>
+          <w:rFonts w:ascii="Calibri" w:eastAsia="Times New Roman" w:hAnsi="Calibri" w:cs="Calibri"/>
+          <w:b/>
+          <w:bCs/>
+          <w:color w:val="000000"/>
+          <w:kern w:val="0"/>
+          <w:sz w:val="24"/>
+          <w:szCs w:val="24"/>
+          <w14:ligatures w14:val="none"/>
+        </w:rPr>
+      </w:pPr>
+      <w:r>
+        <w:rPr>
+          <w:rFonts w:ascii="Calibri" w:eastAsia="Times New Roman" w:hAnsi="Calibri" w:cs="Calibri"/>
+          <w:b/>
+          <w:bCs/>
+          <w:color w:val="000000"/>
+          <w:kern w:val="0"/>
+          <w:sz w:val="24"/>
+          <w:szCs w:val="24"/>
+          <w14:ligatures w14:val="none"/>
+        </w:rPr>
+        <w:t>Where firstname = ‘Ram’</w:t>
+      </w:r>
+      <w:r>
+        <w:rPr>
+          <w:rFonts w:ascii="Calibri" w:eastAsia="Times New Roman" w:hAnsi="Calibri" w:cs="Calibri"/>
+          <w:color w:val="000000"/>
+          <w:kern w:val="0"/>
+          <w:sz w:val="24"/>
+          <w:szCs w:val="24"/>
+          <w14:ligatures w14:val="none"/>
+        </w:rPr>
+        <w:t xml:space="preserve"> </w:t>
+      </w:r>
+    </w:p>
+    <w:p>
+      <w:pPr>
+        <w:numPr>
+          <w:ilvl w:val="0"/>
+          <w:numId w:val="1"/>
+        </w:numPr>
+        <w:shd w:val="clear" w:color="auto" w:fill="FFFFFF"/>
+        <w:spacing w:before="100" w:beforeAutospacing="1" w:after="100" w:afterAutospacing="1"/>
+        <w:ind w:left="945"/>
+        <w:rPr>
+          <w:rFonts w:ascii="Calibri" w:eastAsia="Times New Roman" w:hAnsi="Calibri" w:cs="Calibri"/>
+          <w:color w:val="000000"/>
+          <w:kern w:val="0"/>
+          <w:sz w:val="24"/>
+          <w:szCs w:val="24"/>
+          <w14:ligatures w14:val="none"/>
+        </w:rPr>
+      </w:pPr>
+      <w:r>
+        <w:rPr>
+          <w:rFonts w:ascii="Calibri" w:eastAsia="Times New Roman" w:hAnsi="Calibri" w:cs="Calibri"/>
+          <w:color w:val="000000"/>
+          <w:kern w:val="0"/>
+          <w:sz w:val="24"/>
+          <w:szCs w:val="24"/>
+          <w14:ligatures w14:val="none"/>
+        </w:rPr>
+        <w:t>Write a SQL query to delete the driver where firstname = “Shyam” and lastname= “Dahal”;</w:t>
+      </w:r>
+    </w:p>
+    <w:p>
+      <w:pPr>
+        <w:pStyle w:val="ListParagraph"/>
+        <w:numPr>
+          <w:ilvl w:val="1"/>
+          <w:numId w:val="1"/>
+        </w:numPr>
+        <w:shd w:val="clear" w:color="auto" w:fill="FFFFFF"/>
+        <w:spacing w:before="100" w:beforeAutospacing="1" w:after="100" w:afterAutospacing="1"/>
+        <w:ind w:left="2160"/>
+        <w:rPr>
+          <w:rFonts w:ascii="Calibri" w:eastAsia="Times New Roman" w:hAnsi="Calibri" w:cs="Calibri"/>
+          <w:b/>
+          <w:bCs/>
+          <w:color w:val="000000"/>
+          <w:kern w:val="0"/>
+          <w:sz w:val="24"/>
+          <w:szCs w:val="24"/>
+          <w14:ligatures w14:val="none"/>
+        </w:rPr>
+      </w:pPr>
+      <w:r>
+        <w:rPr>
+          <w:rFonts w:ascii="Calibri" w:eastAsia="Times New Roman" w:hAnsi="Calibri" w:cs="Calibri"/>
+          <w:color w:val="000000"/>
+          <w:kern w:val="0"/>
+          <w:sz w:val="24"/>
+          <w:szCs w:val="24"/>
+          <w14:ligatures w14:val="none"/>
+        </w:rPr>
+        <w:t xml:space="preserve">             </w:t>
+      </w:r>
+      <w:r>
+        <w:rPr>
+          <w:rFonts w:ascii="Calibri" w:eastAsia="Times New Roman" w:hAnsi="Calibri" w:cs="Calibri"/>
+          <w:b/>
+          <w:bCs/>
+          <w:color w:val="000000"/>
+          <w:kern w:val="0"/>
+          <w:sz w:val="24"/>
+          <w:szCs w:val="24"/>
+          <w14:ligatures w14:val="none"/>
+        </w:rPr>
+        <w:t xml:space="preserve">Delete from driver_details </w:t>
+      </w:r>
+    </w:p>
+    <w:p>
+      <w:pPr>
+        <w:pStyle w:val="ListParagraph"/>
+        <w:shd w:val="clear" w:color="auto" w:fill="FFFFFF"/>
+        <w:spacing w:before="100" w:beforeAutospacing="1" w:after="100" w:afterAutospacing="1"/>
+        <w:ind w:left="2160" w:firstLine="720"/>
+        <w:rPr>
+          <w:rFonts w:ascii="Calibri" w:eastAsia="Times New Roman" w:hAnsi="Calibri" w:cs="Calibri"/>
+          <w:b/>
+          <w:bCs/>
+          <w:color w:val="000000"/>
+          <w:kern w:val="0"/>
+          <w:sz w:val="24"/>
+          <w:szCs w:val="24"/>
+          <w14:ligatures w14:val="none"/>
+        </w:rPr>
+      </w:pPr>
+      <w:r>
+        <w:rPr>
+          <w:rFonts w:ascii="Calibri" w:eastAsia="Times New Roman" w:hAnsi="Calibri" w:cs="Calibri"/>
+          <w:b/>
+          <w:bCs/>
+          <w:color w:val="000000"/>
+          <w:kern w:val="0"/>
+          <w:sz w:val="24"/>
+          <w:szCs w:val="24"/>
+          <w14:ligatures w14:val="none"/>
+        </w:rPr>
+        <w:t>Where firstname = ‘</w:t>
+      </w:r>
+      <w:r>
+        <w:rPr>
+          <w:rFonts w:ascii="Calibri" w:eastAsia="Times New Roman" w:hAnsi="Calibri" w:cs="Calibri"/>
+          <w:b/>
+          <w:bCs/>
+          <w:color w:val="000000"/>
+          <w:kern w:val="0"/>
+          <w:sz w:val="24"/>
+          <w:szCs w:val="24"/>
+          <w14:ligatures w14:val="none"/>
+        </w:rPr>
+        <w:t>shyam</w:t>
+      </w:r>
+      <w:r>
+        <w:rPr>
+          <w:rFonts w:ascii="Calibri" w:eastAsia="Times New Roman" w:hAnsi="Calibri" w:cs="Calibri"/>
+          <w:b/>
+          <w:bCs/>
+          <w:color w:val="000000"/>
+          <w:kern w:val="0"/>
+          <w:sz w:val="24"/>
+          <w:szCs w:val="24"/>
+          <w14:ligatures w14:val="none"/>
+        </w:rPr>
+        <w:t>’</w:t>
+      </w:r>
+      <w:r>
+        <w:rPr>
+          <w:rFonts w:ascii="Calibri" w:eastAsia="Times New Roman" w:hAnsi="Calibri" w:cs="Calibri"/>
+          <w:b/>
+          <w:bCs/>
+          <w:color w:val="000000"/>
+          <w:kern w:val="0"/>
+          <w:sz w:val="24"/>
+          <w:szCs w:val="24"/>
+          <w14:ligatures w14:val="none"/>
+        </w:rPr>
+        <w:t xml:space="preserve"> and lastname = ‘Dahal’</w:t>
+      </w:r>
+    </w:p>
+    <w:p>
+      <w:pPr>
+        <w:numPr>
+          <w:ilvl w:val="0"/>
+          <w:numId w:val="1"/>
+        </w:numPr>
+        <w:shd w:val="clear" w:color="auto" w:fill="FFFFFF"/>
+        <w:spacing w:before="100" w:beforeAutospacing="1" w:after="100" w:afterAutospacing="1"/>
+        <w:ind w:left="945"/>
+        <w:rPr>
+          <w:rFonts w:ascii="Calibri" w:eastAsia="Times New Roman" w:hAnsi="Calibri" w:cs="Calibri"/>
+          <w:color w:val="000000"/>
+          <w:kern w:val="0"/>
+          <w:sz w:val="24"/>
+          <w:szCs w:val="24"/>
+          <w14:ligatures w14:val="none"/>
+        </w:rPr>
+      </w:pPr>
+      <w:r>
+        <w:rPr>
+          <w:rFonts w:ascii="Calibri" w:eastAsia="Times New Roman" w:hAnsi="Calibri" w:cs="Calibri"/>
+          <w:color w:val="000000"/>
+          <w:kern w:val="0"/>
+          <w:sz w:val="24"/>
+          <w:szCs w:val="24"/>
+          <w14:ligatures w14:val="none"/>
+        </w:rPr>
+        <w:t>Select all the drivers with a driver_id between 3 and 6.</w:t>
+      </w:r>
+    </w:p>
+    <w:p>
+      <w:pPr>
+        <w:pStyle w:val="ListParagraph"/>
+        <w:numPr>
+          <w:ilvl w:val="1"/>
+          <w:numId w:val="1"/>
+        </w:numPr>
+        <w:shd w:val="clear" w:color="auto" w:fill="FFFFFF"/>
+        <w:spacing w:before="100" w:beforeAutospacing="1" w:after="100" w:afterAutospacing="1"/>
+        <w:ind w:left="2520"/>
+        <w:rPr>
+          <w:rFonts w:ascii="Calibri" w:eastAsia="Times New Roman" w:hAnsi="Calibri" w:cs="Calibri"/>
+          <w:b/>
+          <w:bCs/>
+          <w:color w:val="000000"/>
+          <w:kern w:val="0"/>
+          <w:sz w:val="24"/>
+          <w:szCs w:val="24"/>
+          <w14:ligatures w14:val="none"/>
+        </w:rPr>
+      </w:pPr>
+      <w:r>
+        <w:rPr>
+          <w:rFonts w:ascii="Calibri" w:eastAsia="Times New Roman" w:hAnsi="Calibri" w:cs="Calibri"/>
+          <w:b/>
+          <w:bCs/>
+          <w:color w:val="000000"/>
+          <w:kern w:val="0"/>
+          <w:sz w:val="24"/>
+          <w:szCs w:val="24"/>
+          <w14:ligatures w14:val="none"/>
+        </w:rPr>
+        <w:t xml:space="preserve"> Select *</w:t>
+      </w:r>
+      <w:r>
+        <w:rPr>
+          <w:rFonts w:ascii="Calibri" w:eastAsia="Times New Roman" w:hAnsi="Calibri" w:cs="Calibri"/>
+          <w:b/>
+          <w:bCs/>
+          <w:color w:val="000000"/>
+          <w:kern w:val="0"/>
+          <w:sz w:val="24"/>
+          <w:szCs w:val="24"/>
+          <w14:ligatures w14:val="none"/>
+        </w:rPr>
+        <w:t xml:space="preserve"> </w:t>
+      </w:r>
+    </w:p>
+    <w:p>
+      <w:pPr>
+        <w:pStyle w:val="ListParagraph"/>
+        <w:shd w:val="clear" w:color="auto" w:fill="FFFFFF"/>
+        <w:spacing w:before="100" w:beforeAutospacing="1" w:after="100" w:afterAutospacing="1"/>
+        <w:ind w:left="2520"/>
+        <w:rPr>
+          <w:rFonts w:ascii="Calibri" w:eastAsia="Times New Roman" w:hAnsi="Calibri" w:cs="Calibri"/>
+          <w:b/>
+          <w:bCs/>
+          <w:color w:val="000000"/>
+          <w:kern w:val="0"/>
+          <w:sz w:val="24"/>
+          <w:szCs w:val="24"/>
+          <w14:ligatures w14:val="none"/>
+        </w:rPr>
+      </w:pPr>
+      <w:r>
+        <w:rPr>
+          <w:rFonts w:ascii="Calibri" w:eastAsia="Times New Roman" w:hAnsi="Calibri" w:cs="Calibri"/>
+          <w:b/>
+          <w:bCs/>
+          <w:color w:val="000000"/>
+          <w:kern w:val="0"/>
+          <w:sz w:val="24"/>
+          <w:szCs w:val="24"/>
+          <w14:ligatures w14:val="none"/>
+        </w:rPr>
+        <w:t>From driver_details</w:t>
+      </w:r>
+    </w:p>
+    <w:p>
+      <w:pPr>
+        <w:pStyle w:val="ListParagraph"/>
+        <w:shd w:val="clear" w:color="auto" w:fill="FFFFFF"/>
+        <w:spacing w:before="100" w:beforeAutospacing="1" w:after="100" w:afterAutospacing="1"/>
+        <w:ind w:left="2520"/>
+        <w:rPr>
+          <w:rFonts w:ascii="Calibri" w:eastAsia="Times New Roman" w:hAnsi="Calibri" w:cs="Calibri"/>
+          <w:b/>
+          <w:bCs/>
+          <w:color w:val="000000"/>
+          <w:kern w:val="0"/>
+          <w:sz w:val="24"/>
+          <w:szCs w:val="24"/>
+          <w14:ligatures w14:val="none"/>
+        </w:rPr>
+      </w:pPr>
+      <w:r>
+        <w:rPr>
+          <w:rFonts w:ascii="Calibri" w:eastAsia="Times New Roman" w:hAnsi="Calibri" w:cs="Calibri"/>
+          <w:b/>
+          <w:bCs/>
+          <w:color w:val="000000"/>
+          <w:kern w:val="0"/>
+          <w:sz w:val="24"/>
+          <w:szCs w:val="24"/>
+          <w14:ligatures w14:val="none"/>
+        </w:rPr>
+        <w:t>Where driver_id between 3 and 6</w:t>
+      </w:r>
+    </w:p>
+    <w:p>
+      <w:pPr>
+        <w:numPr>
+          <w:ilvl w:val="0"/>
+          <w:numId w:val="1"/>
+        </w:numPr>
+        <w:shd w:val="clear" w:color="auto" w:fill="FFFFFF"/>
+        <w:spacing w:before="100" w:beforeAutospacing="1" w:after="100" w:afterAutospacing="1"/>
+        <w:ind w:left="945"/>
+        <w:rPr>
+          <w:rFonts w:ascii="Calibri" w:eastAsia="Times New Roman" w:hAnsi="Calibri" w:cs="Calibri"/>
+          <w:color w:val="000000"/>
+          <w:kern w:val="0"/>
+          <w:sz w:val="24"/>
+          <w:szCs w:val="24"/>
+          <w14:ligatures w14:val="none"/>
+        </w:rPr>
+      </w:pPr>
+      <w:r>
+        <w:rPr>
+          <w:rFonts w:ascii="Calibri" w:eastAsia="Times New Roman" w:hAnsi="Calibri" w:cs="Calibri"/>
+          <w:color w:val="000000"/>
+          <w:kern w:val="0"/>
+          <w:sz w:val="24"/>
+          <w:szCs w:val="24"/>
+          <w14:ligatures w14:val="none"/>
+        </w:rPr>
+        <w:t>Write a SQL query to display lowest </w:t>
+      </w:r>
+      <w:r>
+        <w:rPr>
+          <w:rFonts w:ascii="Calibri" w:eastAsia="Times New Roman" w:hAnsi="Calibri" w:cs="Calibri"/>
+          <w:color w:val="000000"/>
+          <w:kern w:val="0"/>
+          <w:sz w:val="24"/>
+          <w:szCs w:val="24"/>
+          <w:shd w:val="clear" w:color="auto" w:fill="FFFFFF"/>
+          <w14:ligatures w14:val="none"/>
+        </w:rPr>
+        <w:t>enrollment_optin_date</w:t>
+      </w:r>
+      <w:r>
+        <w:rPr>
+          <w:rFonts w:ascii="Calibri" w:eastAsia="Times New Roman" w:hAnsi="Calibri" w:cs="Calibri"/>
+          <w:color w:val="000000"/>
+          <w:kern w:val="0"/>
+          <w:sz w:val="24"/>
+          <w:szCs w:val="24"/>
+          <w14:ligatures w14:val="none"/>
+        </w:rPr>
+        <w:t>  from driver table.</w:t>
+      </w:r>
+    </w:p>
+    <w:p>
+      <w:pPr>
+        <w:pStyle w:val="ListParagraph"/>
+        <w:numPr>
+          <w:ilvl w:val="1"/>
+          <w:numId w:val="1"/>
+        </w:numPr>
+        <w:shd w:val="clear" w:color="auto" w:fill="FFFFFF"/>
+        <w:spacing w:before="100" w:beforeAutospacing="1" w:after="100" w:afterAutospacing="1"/>
+        <w:ind w:left="2520"/>
+        <w:rPr>
+          <w:rFonts w:ascii="Calibri" w:eastAsia="Times New Roman" w:hAnsi="Calibri" w:cs="Calibri"/>
+          <w:b/>
+          <w:bCs/>
+          <w:color w:val="000000"/>
+          <w:kern w:val="0"/>
+          <w:sz w:val="24"/>
+          <w:szCs w:val="24"/>
+          <w14:ligatures w14:val="none"/>
+        </w:rPr>
+      </w:pPr>
+      <w:r>
+        <w:rPr>
+          <w:rFonts w:ascii="Calibri" w:eastAsia="Times New Roman" w:hAnsi="Calibri" w:cs="Calibri"/>
+          <w:b/>
+          <w:bCs/>
+          <w:color w:val="000000"/>
+          <w:kern w:val="0"/>
+          <w:sz w:val="24"/>
+          <w:szCs w:val="24"/>
+          <w14:ligatures w14:val="none"/>
+        </w:rPr>
+        <w:t xml:space="preserve">Select min(enrollment_optin_date) As </w:t>
+      </w:r>
+      <w:r>
+        <w:rPr>
+          <w:rFonts w:ascii="Calibri" w:eastAsia="Times New Roman" w:hAnsi="Calibri" w:cs="Calibri"/>
+          <w:b/>
+          <w:bCs/>
+          <w:color w:val="000000"/>
+          <w:kern w:val="0"/>
+          <w:sz w:val="24"/>
+          <w:szCs w:val="24"/>
+          <w14:ligatures w14:val="none"/>
+        </w:rPr>
+        <w:t>l</w:t>
+      </w:r>
+      <w:r>
+        <w:rPr>
+          <w:rFonts w:ascii="Calibri" w:eastAsia="Times New Roman" w:hAnsi="Calibri" w:cs="Calibri"/>
+          <w:b/>
+          <w:bCs/>
+          <w:color w:val="000000"/>
+          <w:kern w:val="0"/>
+          <w:sz w:val="24"/>
+          <w:szCs w:val="24"/>
+          <w14:ligatures w14:val="none"/>
+        </w:rPr>
+        <w:t>owest_enrollement-option-date</w:t>
+      </w:r>
+    </w:p>
+    <w:p>
+      <w:pPr>
+        <w:pStyle w:val="ListParagraph"/>
+        <w:shd w:val="clear" w:color="auto" w:fill="FFFFFF"/>
+        <w:spacing w:before="100" w:beforeAutospacing="1" w:after="100" w:afterAutospacing="1"/>
+        <w:ind w:left="2520"/>
+        <w:rPr>
+          <w:rFonts w:ascii="Calibri" w:eastAsia="Times New Roman" w:hAnsi="Calibri" w:cs="Calibri"/>
+          <w:b/>
+          <w:bCs/>
+          <w:color w:val="000000"/>
+          <w:kern w:val="0"/>
+          <w:sz w:val="24"/>
+          <w:szCs w:val="24"/>
+          <w14:ligatures w14:val="none"/>
+        </w:rPr>
+      </w:pPr>
+      <w:r>
+        <w:rPr>
+          <w:rFonts w:ascii="Calibri" w:eastAsia="Times New Roman" w:hAnsi="Calibri" w:cs="Calibri"/>
+          <w:b/>
+          <w:bCs/>
+          <w:color w:val="000000"/>
+          <w:kern w:val="0"/>
+          <w:sz w:val="24"/>
+          <w:szCs w:val="24"/>
+          <w14:ligatures w14:val="none"/>
+        </w:rPr>
+        <w:t>From driver_details</w:t>
+      </w:r>
+    </w:p>
+    <w:p>
+      <w:pPr>
+        <w:shd w:val="clear" w:color="auto" w:fill="FFFFFF"/>
+        <w:spacing w:before="100" w:beforeAutospacing="1" w:after="100" w:afterAutospacing="1"/>
+        <w:rPr>
+          <w:rFonts w:ascii="Calibri" w:eastAsia="Times New Roman" w:hAnsi="Calibri" w:cs="Calibri"/>
+          <w:color w:val="000000"/>
+          <w:kern w:val="0"/>
+          <w:sz w:val="24"/>
+          <w:szCs w:val="24"/>
+          <w14:ligatures w14:val="none"/>
+        </w:rPr>
+      </w:pPr>
+    </w:p>
+    <w:p>
+      <w:pPr>
+        <w:numPr>
+          <w:ilvl w:val="0"/>
+          <w:numId w:val="2"/>
+        </w:numPr>
+        <w:shd w:val="clear" w:color="auto" w:fill="FFFFFF"/>
+        <w:spacing w:beforeAutospacing="1" w:afterAutospacing="1"/>
+        <w:ind w:left="945"/>
+        <w:rPr>
+          <w:rFonts w:ascii="Calibri" w:eastAsia="Times New Roman" w:hAnsi="Calibri" w:cs="Calibri"/>
+          <w:color w:val="000000"/>
+          <w:kern w:val="0"/>
+          <w:sz w:val="24"/>
+          <w:szCs w:val="24"/>
+          <w14:ligatures w14:val="none"/>
+        </w:rPr>
+      </w:pPr>
+      <w:r>
+        <w:rPr>
+          <w:rFonts w:ascii="Calibri" w:eastAsia="Times New Roman" w:hAnsi="Calibri" w:cs="Calibri"/>
+          <w:color w:val="000000"/>
+          <w:kern w:val="0"/>
+          <w:sz w:val="24"/>
+          <w:szCs w:val="24"/>
+          <w:shd w:val="clear" w:color="auto" w:fill="FFFFFF"/>
+          <w14:ligatures w14:val="none"/>
+        </w:rPr>
+        <w:t>Write a SQL query to display </w:t>
+      </w:r>
+      <w:r>
+        <w:rPr>
+          <w:rFonts w:ascii="Calibri" w:eastAsia="Times New Roman" w:hAnsi="Calibri" w:cs="Calibri"/>
+          <w:color w:val="000000"/>
+          <w:kern w:val="0"/>
+          <w:sz w:val="24"/>
+          <w:szCs w:val="24"/>
+          <w14:ligatures w14:val="none"/>
+        </w:rPr>
+        <w:t>highest </w:t>
+      </w:r>
+      <w:r>
+        <w:rPr>
+          <w:rFonts w:ascii="Calibri" w:eastAsia="Times New Roman" w:hAnsi="Calibri" w:cs="Calibri"/>
+          <w:color w:val="000000"/>
+          <w:kern w:val="0"/>
+          <w:sz w:val="24"/>
+          <w:szCs w:val="24"/>
+          <w:shd w:val="clear" w:color="auto" w:fill="FFFFFF"/>
+          <w14:ligatures w14:val="none"/>
+        </w:rPr>
+        <w:t>enrollment_optin_date</w:t>
+      </w:r>
+      <w:r>
+        <w:rPr>
+          <w:rFonts w:ascii="Calibri" w:eastAsia="Times New Roman" w:hAnsi="Calibri" w:cs="Calibri"/>
+          <w:color w:val="000000"/>
+          <w:kern w:val="0"/>
+          <w:sz w:val="24"/>
+          <w:szCs w:val="24"/>
+          <w14:ligatures w14:val="none"/>
+        </w:rPr>
+        <w:t>  </w:t>
+      </w:r>
+      <w:r>
+        <w:rPr>
+          <w:rFonts w:ascii="Calibri" w:eastAsia="Times New Roman" w:hAnsi="Calibri" w:cs="Calibri"/>
+          <w:color w:val="000000"/>
+          <w:kern w:val="0"/>
+          <w:sz w:val="24"/>
+          <w:szCs w:val="24"/>
+          <w:shd w:val="clear" w:color="auto" w:fill="FFFFFF"/>
+          <w14:ligatures w14:val="none"/>
+        </w:rPr>
+        <w:t>from driver table.</w:t>
+      </w:r>
+    </w:p>
+    <w:p>
+      <w:pPr>
+        <w:pStyle w:val="ListParagraph"/>
+        <w:shd w:val="clear" w:color="auto" w:fill="FFFFFF"/>
+        <w:spacing w:before="100" w:beforeAutospacing="1" w:after="100" w:afterAutospacing="1"/>
+        <w:ind w:left="1440" w:firstLine="720"/>
+        <w:rPr>
+          <w:rFonts w:ascii="Calibri" w:eastAsia="Times New Roman" w:hAnsi="Calibri" w:cs="Calibri"/>
+          <w:b/>
+          <w:bCs/>
+          <w:color w:val="000000"/>
+          <w:kern w:val="0"/>
+          <w:sz w:val="24"/>
+          <w:szCs w:val="24"/>
+          <w14:ligatures w14:val="none"/>
+        </w:rPr>
+      </w:pPr>
+      <w:r>
+        <w:rPr>
+          <w:rFonts w:ascii="Calibri" w:eastAsia="Times New Roman" w:hAnsi="Calibri" w:cs="Calibri"/>
+          <w:b/>
+          <w:bCs/>
+          <w:color w:val="000000"/>
+          <w:kern w:val="0"/>
+          <w:sz w:val="24"/>
+          <w:szCs w:val="24"/>
+          <w14:ligatures w14:val="none"/>
+        </w:rPr>
+        <w:t xml:space="preserve">      </w:t>
+      </w:r>
+      <w:r>
+        <w:rPr>
+          <w:rFonts w:ascii="Calibri" w:eastAsia="Times New Roman" w:hAnsi="Calibri" w:cs="Calibri"/>
+          <w:b/>
+          <w:bCs/>
+          <w:color w:val="000000"/>
+          <w:kern w:val="0"/>
+          <w:sz w:val="24"/>
+          <w:szCs w:val="24"/>
+          <w14:ligatures w14:val="none"/>
+        </w:rPr>
+        <w:t xml:space="preserve">Select </w:t>
+      </w:r>
+      <w:r>
+        <w:rPr>
+          <w:rFonts w:ascii="Calibri" w:eastAsia="Times New Roman" w:hAnsi="Calibri" w:cs="Calibri"/>
+          <w:b/>
+          <w:bCs/>
+          <w:color w:val="000000"/>
+          <w:kern w:val="0"/>
+          <w:sz w:val="24"/>
+          <w:szCs w:val="24"/>
+          <w14:ligatures w14:val="none"/>
+        </w:rPr>
+        <w:t>max</w:t>
+      </w:r>
+      <w:r>
+        <w:rPr>
+          <w:rFonts w:ascii="Calibri" w:eastAsia="Times New Roman" w:hAnsi="Calibri" w:cs="Calibri"/>
+          <w:b/>
+          <w:bCs/>
+          <w:color w:val="000000"/>
+          <w:kern w:val="0"/>
+          <w:sz w:val="24"/>
+          <w:szCs w:val="24"/>
+          <w14:ligatures w14:val="none"/>
+        </w:rPr>
+        <w:t xml:space="preserve">(enrollment_optin_date) As </w:t>
+      </w:r>
+      <w:r>
+        <w:rPr>
+          <w:rFonts w:ascii="Calibri" w:eastAsia="Times New Roman" w:hAnsi="Calibri" w:cs="Calibri"/>
+          <w:b/>
+          <w:bCs/>
+          <w:color w:val="000000"/>
+          <w:kern w:val="0"/>
+          <w:sz w:val="24"/>
+          <w:szCs w:val="24"/>
+          <w14:ligatures w14:val="none"/>
+        </w:rPr>
+        <w:t>highest</w:t>
+      </w:r>
+      <w:r>
+        <w:rPr>
+          <w:rFonts w:ascii="Calibri" w:eastAsia="Times New Roman" w:hAnsi="Calibri" w:cs="Calibri"/>
+          <w:b/>
+          <w:bCs/>
+          <w:color w:val="000000"/>
+          <w:kern w:val="0"/>
+          <w:sz w:val="24"/>
+          <w:szCs w:val="24"/>
+          <w14:ligatures w14:val="none"/>
+        </w:rPr>
+        <w:t>_enrollement-option-date</w:t>
+      </w:r>
+    </w:p>
+    <w:p>
+      <w:pPr>
+        <w:pStyle w:val="ListParagraph"/>
+        <w:shd w:val="clear" w:color="auto" w:fill="FFFFFF"/>
+        <w:spacing w:before="100" w:beforeAutospacing="1" w:after="100" w:afterAutospacing="1"/>
+        <w:ind w:left="2520"/>
+        <w:rPr>
+          <w:rFonts w:ascii="Calibri" w:eastAsia="Times New Roman" w:hAnsi="Calibri" w:cs="Calibri"/>
+          <w:b/>
+          <w:bCs/>
+          <w:color w:val="000000"/>
+          <w:kern w:val="0"/>
+          <w:sz w:val="24"/>
+          <w:szCs w:val="24"/>
+          <w14:ligatures w14:val="none"/>
+        </w:rPr>
+      </w:pPr>
+      <w:r>
+        <w:rPr>
+          <w:rFonts w:ascii="Calibri" w:eastAsia="Times New Roman" w:hAnsi="Calibri" w:cs="Calibri"/>
+          <w:b/>
+          <w:bCs/>
+          <w:color w:val="000000"/>
+          <w:kern w:val="0"/>
+          <w:sz w:val="24"/>
+          <w:szCs w:val="24"/>
+          <w14:ligatures w14:val="none"/>
+        </w:rPr>
+        <w:t>From driver_details</w:t>
+      </w:r>
+    </w:p>
+    <w:p>
+      <w:pPr>
+        <w:numPr>
+          <w:ilvl w:val="0"/>
+          <w:numId w:val="3"/>
+        </w:numPr>
+        <w:shd w:val="clear" w:color="auto" w:fill="FFFFFF"/>
+        <w:spacing w:before="100" w:beforeAutospacing="1" w:after="100" w:afterAutospacing="1"/>
+        <w:ind w:left="945"/>
+        <w:rPr>
+          <w:rFonts w:ascii="Calibri" w:eastAsia="Times New Roman" w:hAnsi="Calibri" w:cs="Calibri"/>
+          <w:color w:val="000000"/>
+          <w:kern w:val="0"/>
+          <w:sz w:val="24"/>
+          <w:szCs w:val="24"/>
+          <w14:ligatures w14:val="none"/>
+        </w:rPr>
+      </w:pPr>
+      <w:r>
+        <w:rPr>
+          <w:rFonts w:ascii="Calibri" w:eastAsia="Times New Roman" w:hAnsi="Calibri" w:cs="Calibri"/>
+          <w:color w:val="000000"/>
+          <w:kern w:val="0"/>
+          <w:sz w:val="24"/>
+          <w:szCs w:val="24"/>
+          <w:shd w:val="clear" w:color="auto" w:fill="FFFFFF"/>
+          <w14:ligatures w14:val="none"/>
+        </w:rPr>
+        <w:t>Write a SQL query to display </w:t>
+      </w:r>
+      <w:r>
+        <w:rPr>
+          <w:rFonts w:ascii="Calibri" w:eastAsia="Times New Roman" w:hAnsi="Calibri" w:cs="Calibri"/>
+          <w:color w:val="000000"/>
+          <w:kern w:val="0"/>
+          <w:sz w:val="24"/>
+          <w:szCs w:val="24"/>
+          <w14:ligatures w14:val="none"/>
+        </w:rPr>
+        <w:t>the total number of drivers in the </w:t>
+      </w:r>
+      <w:r>
+        <w:rPr>
+          <w:rFonts w:ascii="Calibri" w:eastAsia="Times New Roman" w:hAnsi="Calibri" w:cs="Calibri"/>
+          <w:color w:val="000000"/>
+          <w:kern w:val="0"/>
+          <w:sz w:val="24"/>
+          <w:szCs w:val="24"/>
+          <w:shd w:val="clear" w:color="auto" w:fill="FFFFFF"/>
+          <w14:ligatures w14:val="none"/>
+        </w:rPr>
+        <w:t>driver_details.</w:t>
+      </w:r>
+    </w:p>
+    <w:p>
+      <w:pPr>
+        <w:pStyle w:val="ListParagraph"/>
+        <w:numPr>
+          <w:ilvl w:val="1"/>
+          <w:numId w:val="1"/>
+        </w:numPr>
+        <w:shd w:val="clear" w:color="auto" w:fill="FFFFFF"/>
+        <w:spacing w:before="100" w:beforeAutospacing="1" w:after="100" w:afterAutospacing="1"/>
+        <w:ind w:left="2520"/>
+        <w:rPr>
+          <w:rFonts w:ascii="Calibri" w:eastAsia="Times New Roman" w:hAnsi="Calibri" w:cs="Calibri"/>
+          <w:b/>
+          <w:bCs/>
+          <w:color w:val="000000"/>
+          <w:kern w:val="0"/>
+          <w:sz w:val="24"/>
+          <w:szCs w:val="24"/>
+          <w14:ligatures w14:val="none"/>
+        </w:rPr>
+      </w:pPr>
+      <w:r>
+        <w:rPr>
+          <w:rFonts w:ascii="Calibri" w:eastAsia="Times New Roman" w:hAnsi="Calibri" w:cs="Calibri"/>
+          <w:b/>
+          <w:bCs/>
+          <w:color w:val="000000"/>
+          <w:kern w:val="0"/>
+          <w:sz w:val="24"/>
+          <w:szCs w:val="24"/>
+          <w14:ligatures w14:val="none"/>
+        </w:rPr>
+        <w:t>Select COUNT(*) as total_driver</w:t>
+      </w:r>
+    </w:p>
+    <w:p>
+      <w:pPr>
+        <w:pStyle w:val="ListParagraph"/>
+        <w:shd w:val="clear" w:color="auto" w:fill="FFFFFF"/>
+        <w:spacing w:before="100" w:beforeAutospacing="1" w:after="100" w:afterAutospacing="1"/>
+        <w:ind w:left="2520"/>
+        <w:rPr>
+          <w:rFonts w:ascii="Calibri" w:eastAsia="Times New Roman" w:hAnsi="Calibri" w:cs="Calibri"/>
+          <w:b/>
+          <w:bCs/>
+          <w:color w:val="000000"/>
+          <w:kern w:val="0"/>
+          <w:sz w:val="24"/>
+          <w:szCs w:val="24"/>
+          <w14:ligatures w14:val="none"/>
+        </w:rPr>
+      </w:pPr>
+      <w:r>
+        <w:rPr>
+          <w:rFonts w:ascii="Calibri" w:eastAsia="Times New Roman" w:hAnsi="Calibri" w:cs="Calibri"/>
+          <w:b/>
+          <w:bCs/>
+          <w:color w:val="000000"/>
+          <w:kern w:val="0"/>
+          <w:sz w:val="24"/>
+          <w:szCs w:val="24"/>
+          <w14:ligatures w14:val="none"/>
+        </w:rPr>
+        <w:t>From driver_details</w:t>
+      </w:r>
+    </w:p>
+    <w:p>
+      <w:pPr>
+        <w:shd w:val="clear" w:color="auto" w:fill="FFFFFF"/>
+        <w:spacing w:before="100" w:beforeAutospacing="1" w:after="100" w:afterAutospacing="1"/>
+        <w:ind w:left="945"/>
+        <w:rPr>
+          <w:rFonts w:ascii="Calibri" w:eastAsia="Times New Roman" w:hAnsi="Calibri" w:cs="Calibri"/>
+          <w:color w:val="000000"/>
+          <w:kern w:val="0"/>
+          <w:sz w:val="24"/>
+          <w:szCs w:val="24"/>
+          <w14:ligatures w14:val="none"/>
+        </w:rPr>
+      </w:pPr>
+    </w:p>
+    <w:p>
+      <w:pPr>
+        <w:numPr>
+          <w:ilvl w:val="0"/>
+          <w:numId w:val="3"/>
+        </w:numPr>
+        <w:shd w:val="clear" w:color="auto" w:fill="FFFFFF"/>
+        <w:spacing w:before="100" w:beforeAutospacing="1" w:after="100" w:afterAutospacing="1"/>
+        <w:ind w:left="945"/>
+        <w:rPr>
+          <w:rFonts w:ascii="Calibri" w:eastAsia="Times New Roman" w:hAnsi="Calibri" w:cs="Calibri"/>
+          <w:color w:val="000000"/>
+          <w:kern w:val="0"/>
+          <w:sz w:val="24"/>
+          <w:szCs w:val="24"/>
+          <w14:ligatures w14:val="none"/>
+        </w:rPr>
+      </w:pPr>
+      <w:r>
+        <w:rPr>
+          <w:rFonts w:ascii="Calibri" w:eastAsia="Times New Roman" w:hAnsi="Calibri" w:cs="Calibri"/>
+          <w:color w:val="000000"/>
+          <w:kern w:val="0"/>
+          <w:sz w:val="24"/>
+          <w:szCs w:val="24"/>
+          <w:shd w:val="clear" w:color="auto" w:fill="FFFFFF"/>
+          <w14:ligatures w14:val="none"/>
+        </w:rPr>
+        <w:t>Write a SQL query to display the</w:t>
+      </w:r>
+      <w:r>
+        <w:rPr>
+          <w:rFonts w:ascii="Calibri" w:eastAsia="Times New Roman" w:hAnsi="Calibri" w:cs="Calibri"/>
+          <w:color w:val="000000"/>
+          <w:kern w:val="0"/>
+          <w:sz w:val="24"/>
+          <w:szCs w:val="24"/>
+          <w14:ligatures w14:val="none"/>
+        </w:rPr>
+        <w:t> total number of drivers with a </w:t>
+      </w:r>
+      <w:r>
+        <w:rPr>
+          <w:rFonts w:ascii="Calibri" w:eastAsia="Times New Roman" w:hAnsi="Calibri" w:cs="Calibri"/>
+          <w:color w:val="000000"/>
+          <w:kern w:val="0"/>
+          <w:sz w:val="24"/>
+          <w:szCs w:val="24"/>
+          <w:shd w:val="clear" w:color="auto" w:fill="FFFFFF"/>
+          <w14:ligatures w14:val="none"/>
+        </w:rPr>
+        <w:t>driver _id</w:t>
+      </w:r>
+      <w:r>
+        <w:rPr>
+          <w:rFonts w:ascii="Calibri" w:eastAsia="Times New Roman" w:hAnsi="Calibri" w:cs="Calibri"/>
+          <w:color w:val="000000"/>
+          <w:kern w:val="0"/>
+          <w:sz w:val="24"/>
+          <w:szCs w:val="24"/>
+          <w14:ligatures w14:val="none"/>
+        </w:rPr>
+        <w:t> less than 4.</w:t>
+      </w:r>
+    </w:p>
+    <w:p>
+      <w:pPr>
+        <w:pStyle w:val="ListParagraph"/>
+        <w:numPr>
+          <w:ilvl w:val="1"/>
+          <w:numId w:val="1"/>
+        </w:numPr>
+        <w:shd w:val="clear" w:color="auto" w:fill="FFFFFF"/>
+        <w:spacing w:before="100" w:beforeAutospacing="1" w:after="100" w:afterAutospacing="1"/>
+        <w:ind w:left="2520"/>
+        <w:rPr>
+          <w:rFonts w:ascii="Calibri" w:eastAsia="Times New Roman" w:hAnsi="Calibri" w:cs="Calibri"/>
+          <w:b/>
+          <w:bCs/>
+          <w:color w:val="000000"/>
+          <w:kern w:val="0"/>
+          <w:sz w:val="24"/>
+          <w:szCs w:val="24"/>
+          <w14:ligatures w14:val="none"/>
+        </w:rPr>
+      </w:pPr>
+      <w:r>
+        <w:rPr>
+          <w:rFonts w:ascii="Calibri" w:eastAsia="Times New Roman" w:hAnsi="Calibri" w:cs="Calibri"/>
+          <w:b/>
+          <w:bCs/>
+          <w:color w:val="000000"/>
+          <w:kern w:val="0"/>
+          <w:sz w:val="24"/>
+          <w:szCs w:val="24"/>
+          <w14:ligatures w14:val="none"/>
+        </w:rPr>
+        <w:t>Select COUNT(*) as total_driver</w:t>
+      </w:r>
+    </w:p>
+    <w:p>
+      <w:pPr>
+        <w:pStyle w:val="ListParagraph"/>
+        <w:shd w:val="clear" w:color="auto" w:fill="FFFFFF"/>
+        <w:spacing w:before="100" w:beforeAutospacing="1" w:after="100" w:afterAutospacing="1"/>
+        <w:ind w:left="2520"/>
+        <w:rPr>
+          <w:rFonts w:ascii="Calibri" w:eastAsia="Times New Roman" w:hAnsi="Calibri" w:cs="Calibri"/>
+          <w:b/>
+          <w:bCs/>
+          <w:color w:val="000000"/>
+          <w:kern w:val="0"/>
+          <w:sz w:val="24"/>
+          <w:szCs w:val="24"/>
+          <w14:ligatures w14:val="none"/>
+        </w:rPr>
+      </w:pPr>
+      <w:r>
+        <w:rPr>
+          <w:rFonts w:ascii="Calibri" w:eastAsia="Times New Roman" w:hAnsi="Calibri" w:cs="Calibri"/>
+          <w:b/>
+          <w:bCs/>
+          <w:color w:val="000000"/>
+          <w:kern w:val="0"/>
+          <w:sz w:val="24"/>
+          <w:szCs w:val="24"/>
+          <w14:ligatures w14:val="none"/>
+        </w:rPr>
+        <w:t>From driver_details</w:t>
+      </w:r>
+    </w:p>
+    <w:p>
+      <w:pPr>
+        <w:pStyle w:val="ListParagraph"/>
+        <w:shd w:val="clear" w:color="auto" w:fill="FFFFFF"/>
+        <w:spacing w:before="100" w:beforeAutospacing="1" w:after="100" w:afterAutospacing="1"/>
+        <w:ind w:left="2520"/>
+        <w:rPr>
+          <w:rFonts w:ascii="Calibri" w:eastAsia="Times New Roman" w:hAnsi="Calibri" w:cs="Calibri"/>
+          <w:b/>
+          <w:bCs/>
+          <w:color w:val="000000"/>
+          <w:kern w:val="0"/>
+          <w:sz w:val="24"/>
+          <w:szCs w:val="24"/>
+          <w14:ligatures w14:val="none"/>
+        </w:rPr>
+      </w:pPr>
+      <w:r>
+        <w:rPr>
+          <w:rFonts w:ascii="Calibri" w:eastAsia="Times New Roman" w:hAnsi="Calibri" w:cs="Calibri"/>
+          <w:b/>
+          <w:bCs/>
+          <w:color w:val="000000"/>
+          <w:kern w:val="0"/>
+          <w:sz w:val="24"/>
+          <w:szCs w:val="24"/>
+          <w14:ligatures w14:val="none"/>
+        </w:rPr>
+        <w:t>Where driver_id &lt; 4</w:t>
+      </w:r>
+    </w:p>
+    <w:p>
+      <w:pPr>
+        <w:numPr>
+          <w:ilvl w:val="0"/>
+          <w:numId w:val="3"/>
+        </w:numPr>
+        <w:shd w:val="clear" w:color="auto" w:fill="FFFFFF"/>
+        <w:spacing w:before="100" w:beforeAutospacing="1" w:after="100" w:afterAutospacing="1"/>
+        <w:ind w:left="945"/>
+        <w:rPr>
+          <w:rFonts w:ascii="Calibri" w:eastAsia="Times New Roman" w:hAnsi="Calibri" w:cs="Calibri"/>
+          <w:color w:val="000000"/>
+          <w:kern w:val="0"/>
+          <w:sz w:val="24"/>
+          <w:szCs w:val="24"/>
+          <w14:ligatures w14:val="none"/>
+        </w:rPr>
+      </w:pPr>
+      <w:r>
+        <w:rPr>
+          <w:rFonts w:ascii="Calibri" w:eastAsia="Times New Roman" w:hAnsi="Calibri" w:cs="Calibri"/>
+          <w:color w:val="000000"/>
+          <w:kern w:val="0"/>
+          <w:sz w:val="24"/>
+          <w:szCs w:val="24"/>
+          <w:shd w:val="clear" w:color="auto" w:fill="FFFFFF"/>
+          <w14:ligatures w14:val="none"/>
+        </w:rPr>
+        <w:t>Write a SQL query to display the</w:t>
+      </w:r>
+      <w:r>
+        <w:rPr>
+          <w:rFonts w:ascii="Calibri" w:eastAsia="Times New Roman" w:hAnsi="Calibri" w:cs="Calibri"/>
+          <w:color w:val="000000"/>
+          <w:kern w:val="0"/>
+          <w:sz w:val="24"/>
+          <w:szCs w:val="24"/>
+          <w14:ligatures w14:val="none"/>
+        </w:rPr>
+        <w:t> total number of </w:t>
+      </w:r>
+      <w:r>
+        <w:rPr>
+          <w:rFonts w:ascii="Calibri" w:eastAsia="Times New Roman" w:hAnsi="Calibri" w:cs="Calibri"/>
+          <w:color w:val="000000"/>
+          <w:kern w:val="0"/>
+          <w:sz w:val="24"/>
+          <w:szCs w:val="24"/>
+          <w:shd w:val="clear" w:color="auto" w:fill="FFFFFF"/>
+          <w14:ligatures w14:val="none"/>
+        </w:rPr>
+        <w:t>drivers</w:t>
+      </w:r>
+      <w:r>
+        <w:rPr>
+          <w:rFonts w:ascii="Calibri" w:eastAsia="Times New Roman" w:hAnsi="Calibri" w:cs="Calibri"/>
+          <w:color w:val="000000"/>
+          <w:kern w:val="0"/>
+          <w:sz w:val="24"/>
+          <w:szCs w:val="24"/>
+          <w14:ligatures w14:val="none"/>
+        </w:rPr>
+        <w:t> with a driver_id greater than 4.</w:t>
+      </w:r>
+    </w:p>
+    <w:p>
+      <w:pPr>
+        <w:pStyle w:val="ListParagraph"/>
+        <w:shd w:val="clear" w:color="auto" w:fill="FFFFFF"/>
+        <w:spacing w:before="100" w:beforeAutospacing="1" w:after="100" w:afterAutospacing="1"/>
+        <w:ind w:left="2160"/>
+        <w:rPr>
+          <w:rFonts w:ascii="Calibri" w:eastAsia="Times New Roman" w:hAnsi="Calibri" w:cs="Calibri"/>
+          <w:b/>
+          <w:bCs/>
+          <w:color w:val="000000"/>
+          <w:kern w:val="0"/>
+          <w:sz w:val="24"/>
+          <w:szCs w:val="24"/>
+          <w14:ligatures w14:val="none"/>
+        </w:rPr>
+      </w:pPr>
+      <w:r>
+        <w:rPr>
+          <w:rFonts w:ascii="Calibri" w:eastAsia="Times New Roman" w:hAnsi="Calibri" w:cs="Calibri"/>
+          <w:b/>
+          <w:bCs/>
+          <w:color w:val="000000"/>
+          <w:kern w:val="0"/>
+          <w:sz w:val="24"/>
+          <w:szCs w:val="24"/>
+          <w14:ligatures w14:val="none"/>
+        </w:rPr>
+        <w:t>Select  COUNT(*) as total_driver</w:t>
+      </w:r>
+    </w:p>
+    <w:p>
+      <w:pPr>
+        <w:pStyle w:val="ListParagraph"/>
+        <w:shd w:val="clear" w:color="auto" w:fill="FFFFFF"/>
+        <w:spacing w:before="100" w:beforeAutospacing="1" w:after="100" w:afterAutospacing="1"/>
+        <w:ind w:left="2160"/>
+        <w:rPr>
+          <w:rFonts w:ascii="Calibri" w:eastAsia="Times New Roman" w:hAnsi="Calibri" w:cs="Calibri"/>
+          <w:b/>
+          <w:bCs/>
+          <w:color w:val="000000"/>
+          <w:kern w:val="0"/>
+          <w:sz w:val="24"/>
+          <w:szCs w:val="24"/>
+          <w14:ligatures w14:val="none"/>
+        </w:rPr>
+      </w:pPr>
+      <w:r>
+        <w:rPr>
+          <w:rFonts w:ascii="Calibri" w:eastAsia="Times New Roman" w:hAnsi="Calibri" w:cs="Calibri"/>
+          <w:b/>
+          <w:bCs/>
+          <w:color w:val="000000"/>
+          <w:kern w:val="0"/>
+          <w:sz w:val="24"/>
+          <w:szCs w:val="24"/>
+          <w14:ligatures w14:val="none"/>
+        </w:rPr>
+        <w:t>From driver_details</w:t>
+      </w:r>
+    </w:p>
+    <w:p>
+      <w:pPr>
+        <w:pStyle w:val="ListParagraph"/>
+        <w:shd w:val="clear" w:color="auto" w:fill="FFFFFF"/>
+        <w:spacing w:before="100" w:beforeAutospacing="1" w:after="100" w:afterAutospacing="1"/>
+        <w:ind w:left="2160"/>
+        <w:rPr>
+          <w:rFonts w:ascii="Calibri" w:eastAsia="Times New Roman" w:hAnsi="Calibri" w:cs="Calibri"/>
+          <w:b/>
+          <w:bCs/>
+          <w:color w:val="000000"/>
+          <w:kern w:val="0"/>
+          <w:sz w:val="24"/>
+          <w:szCs w:val="24"/>
+          <w14:ligatures w14:val="none"/>
+        </w:rPr>
+      </w:pPr>
+      <w:r>
+        <w:rPr>
+          <w:rFonts w:ascii="Calibri" w:eastAsia="Times New Roman" w:hAnsi="Calibri" w:cs="Calibri"/>
+          <w:b/>
+          <w:bCs/>
+          <w:color w:val="000000"/>
+          <w:kern w:val="0"/>
+          <w:sz w:val="24"/>
+          <w:szCs w:val="24"/>
+          <w14:ligatures w14:val="none"/>
+        </w:rPr>
+        <w:t>Where driver_id &gt; 4</w:t>
+      </w:r>
+    </w:p>
+    <w:p>
+      <w:pPr>
+        <w:numPr>
+          <w:ilvl w:val="0"/>
+          <w:numId w:val="3"/>
+        </w:numPr>
+        <w:shd w:val="clear" w:color="auto" w:fill="FFFFFF"/>
+        <w:spacing w:before="100" w:beforeAutospacing="1" w:after="100" w:afterAutospacing="1"/>
+        <w:ind w:left="945"/>
+        <w:rPr>
+          <w:rFonts w:ascii="Calibri" w:eastAsia="Times New Roman" w:hAnsi="Calibri" w:cs="Calibri"/>
+          <w:color w:val="000000"/>
+          <w:kern w:val="0"/>
+          <w:sz w:val="24"/>
+          <w:szCs w:val="24"/>
+          <w14:ligatures w14:val="none"/>
+        </w:rPr>
+      </w:pPr>
+      <w:r>
+        <w:rPr>
+          <w:rFonts w:ascii="Calibri" w:eastAsia="Times New Roman" w:hAnsi="Calibri" w:cs="Calibri"/>
+          <w:color w:val="000000"/>
+          <w:kern w:val="0"/>
+          <w:sz w:val="24"/>
+          <w:szCs w:val="24"/>
+          <w:shd w:val="clear" w:color="auto" w:fill="FFFFFF"/>
+          <w14:ligatures w14:val="none"/>
+        </w:rPr>
+        <w:t>Write a SQL query to display the</w:t>
+      </w:r>
+      <w:r>
+        <w:rPr>
+          <w:rFonts w:ascii="Calibri" w:eastAsia="Times New Roman" w:hAnsi="Calibri" w:cs="Calibri"/>
+          <w:color w:val="000000"/>
+          <w:kern w:val="0"/>
+          <w:sz w:val="24"/>
+          <w:szCs w:val="24"/>
+          <w14:ligatures w14:val="none"/>
+        </w:rPr>
+        <w:t> name of the </w:t>
+      </w:r>
+      <w:r>
+        <w:rPr>
+          <w:rFonts w:ascii="Calibri" w:eastAsia="Times New Roman" w:hAnsi="Calibri" w:cs="Calibri"/>
+          <w:color w:val="000000"/>
+          <w:kern w:val="0"/>
+          <w:sz w:val="24"/>
+          <w:szCs w:val="24"/>
+          <w:shd w:val="clear" w:color="auto" w:fill="FFFFFF"/>
+          <w14:ligatures w14:val="none"/>
+        </w:rPr>
+        <w:t>drivers</w:t>
+      </w:r>
+      <w:r>
+        <w:rPr>
+          <w:rFonts w:ascii="Calibri" w:eastAsia="Times New Roman" w:hAnsi="Calibri" w:cs="Calibri"/>
+          <w:color w:val="000000"/>
+          <w:kern w:val="0"/>
+          <w:sz w:val="24"/>
+          <w:szCs w:val="24"/>
+          <w14:ligatures w14:val="none"/>
+        </w:rPr>
+        <w:t> with the highest </w:t>
+      </w:r>
+      <w:r>
+        <w:rPr>
+          <w:rFonts w:ascii="Calibri" w:eastAsia="Times New Roman" w:hAnsi="Calibri" w:cs="Calibri"/>
+          <w:color w:val="000000"/>
+          <w:kern w:val="0"/>
+          <w:sz w:val="24"/>
+          <w:szCs w:val="24"/>
+          <w:shd w:val="clear" w:color="auto" w:fill="FFFFFF"/>
+          <w14:ligatures w14:val="none"/>
+        </w:rPr>
+        <w:t>driver_id.</w:t>
+      </w:r>
+    </w:p>
+    <w:p>
+      <w:pPr>
+        <w:pStyle w:val="ListParagraph"/>
+        <w:numPr>
+          <w:ilvl w:val="1"/>
+          <w:numId w:val="1"/>
+        </w:numPr>
+        <w:shd w:val="clear" w:color="auto" w:fill="FFFFFF"/>
+        <w:spacing w:before="100" w:beforeAutospacing="1" w:after="100" w:afterAutospacing="1"/>
+        <w:ind w:left="2160"/>
+        <w:rPr>
+          <w:rFonts w:ascii="Calibri" w:eastAsia="Times New Roman" w:hAnsi="Calibri" w:cs="Calibri"/>
+          <w:b/>
+          <w:bCs/>
+          <w:color w:val="000000"/>
+          <w:kern w:val="0"/>
+          <w:sz w:val="24"/>
+          <w:szCs w:val="24"/>
+          <w14:ligatures w14:val="none"/>
+        </w:rPr>
+      </w:pPr>
+      <w:r>
+        <w:rPr>
+          <w:rFonts w:ascii="Calibri" w:eastAsia="Times New Roman" w:hAnsi="Calibri" w:cs="Calibri"/>
+          <w:b/>
+          <w:bCs/>
+          <w:color w:val="000000"/>
+          <w:kern w:val="0"/>
+          <w:sz w:val="24"/>
+          <w:szCs w:val="24"/>
+          <w14:ligatures w14:val="none"/>
+        </w:rPr>
+        <w:t xml:space="preserve"> Select firstname , lastname </w:t>
+      </w:r>
+    </w:p>
+    <w:p>
+      <w:pPr>
+        <w:pStyle w:val="ListParagraph"/>
+        <w:shd w:val="clear" w:color="auto" w:fill="FFFFFF"/>
+        <w:spacing w:before="100" w:beforeAutospacing="1" w:after="100" w:afterAutospacing="1"/>
+        <w:ind w:left="2160"/>
+        <w:rPr>
+          <w:rFonts w:ascii="Calibri" w:eastAsia="Times New Roman" w:hAnsi="Calibri" w:cs="Calibri"/>
+          <w:b/>
+          <w:bCs/>
+          <w:color w:val="000000"/>
+          <w:kern w:val="0"/>
+          <w:sz w:val="24"/>
+          <w:szCs w:val="24"/>
+          <w14:ligatures w14:val="none"/>
+        </w:rPr>
+      </w:pPr>
+      <w:r>
+        <w:rPr>
+          <w:rFonts w:ascii="Calibri" w:eastAsia="Times New Roman" w:hAnsi="Calibri" w:cs="Calibri"/>
+          <w:b/>
+          <w:bCs/>
+          <w:color w:val="000000"/>
+          <w:kern w:val="0"/>
+          <w:sz w:val="24"/>
+          <w:szCs w:val="24"/>
+          <w14:ligatures w14:val="none"/>
+        </w:rPr>
+        <w:t>From driver_details</w:t>
+      </w:r>
+    </w:p>
+    <w:p>
+      <w:pPr>
+        <w:pStyle w:val="ListParagraph"/>
+        <w:shd w:val="clear" w:color="auto" w:fill="FFFFFF"/>
+        <w:spacing w:before="100" w:beforeAutospacing="1" w:after="100" w:afterAutospacing="1"/>
+        <w:ind w:left="2160"/>
+        <w:rPr>
+          <w:rFonts w:ascii="Calibri" w:eastAsia="Times New Roman" w:hAnsi="Calibri" w:cs="Calibri"/>
+          <w:b/>
+          <w:bCs/>
+          <w:color w:val="000000"/>
+          <w:kern w:val="0"/>
+          <w:sz w:val="24"/>
+          <w:szCs w:val="24"/>
+          <w14:ligatures w14:val="none"/>
+        </w:rPr>
+      </w:pPr>
+      <w:r>
+        <w:rPr>
+          <w:rFonts w:ascii="Calibri" w:eastAsia="Times New Roman" w:hAnsi="Calibri" w:cs="Calibri"/>
+          <w:b/>
+          <w:bCs/>
+          <w:color w:val="000000"/>
+          <w:kern w:val="0"/>
+          <w:sz w:val="24"/>
+          <w:szCs w:val="24"/>
+          <w14:ligatures w14:val="none"/>
+        </w:rPr>
+        <w:t>Where driver_id = ( Select MAX(driver_id) from driver_details)</w:t>
+      </w:r>
+    </w:p>
+    <w:p>
+      <w:pPr>
+        <w:shd w:val="clear" w:color="auto" w:fill="FFFFFF"/>
+        <w:spacing w:before="100" w:beforeAutospacing="1" w:after="100" w:afterAutospacing="1"/>
+        <w:ind w:left="945"/>
+        <w:rPr>
+          <w:rFonts w:ascii="Calibri" w:eastAsia="Times New Roman" w:hAnsi="Calibri" w:cs="Calibri"/>
+          <w:color w:val="000000"/>
+          <w:kern w:val="0"/>
+          <w:sz w:val="24"/>
+          <w:szCs w:val="24"/>
+          <w14:ligatures w14:val="none"/>
+        </w:rPr>
+      </w:pPr>
+    </w:p>
+    <w:p/>
+    <w:p/>
     <w:p/>
     <w:sectPr>
       <w:pgSz w:w="12240" w:h="15840"/>
@@ -765,6 +2937,7 @@
   <w:style w:type="paragraph" w:default="1" w:styleId="Normal">
     <w:name w:val="Normal"/>
     <w:qFormat/>
+    <w:rsid w:val="00B10486"/>
     <w:pPr>
       <w:spacing w:after="0" w:line="240" w:lineRule="auto"/>
     </w:pPr>

</xml_diff>